<commit_message>
fix the confuse matrix
</commit_message>
<xml_diff>
--- a/基于卷积神经网络的音频场景分类方法研究.docx
+++ b/基于卷积神经网络的音频场景分类方法研究.docx
@@ -40604,7 +40604,7 @@
         <w:t>-</w:t>
       </w:r>
       <w:r>
-        <w:t>9</w:t>
+        <w:t>8</w:t>
       </w:r>
       <w:r>
         <w:rPr>
@@ -40612,21 +40612,14 @@
         </w:rPr>
         <w:t>所示：</w:t>
       </w:r>
-    </w:p>
-    <w:p>
-      <w:pPr>
-        <w:ind w:firstLine="480"/>
-      </w:pPr>
-    </w:p>
-    <w:p>
-      <w:pPr>
-        <w:ind w:firstLine="480"/>
-      </w:pPr>
     </w:p>
     <w:p>
       <w:pPr>
         <w:pStyle w:val="4"/>
         <w:ind w:firstLine="420"/>
+        <w:rPr>
+          <w:rFonts w:hint="eastAsia"/>
+        </w:rPr>
       </w:pPr>
       <w:r>
         <w:rPr>
@@ -40641,13 +40634,7 @@
         <w:t>3</w:t>
       </w:r>
       <w:r>
-        <w:t>-</w:t>
-      </w:r>
-      <w:r>
-        <w:t>8</w:t>
-      </w:r>
-      <w:r>
-        <w:t xml:space="preserve"> </w:t>
+        <w:t xml:space="preserve">-8 </w:t>
       </w:r>
       <w:r>
         <w:rPr>
@@ -40655,6 +40642,14 @@
         </w:rPr>
         <w:t>音频场景分类结果的混淆矩阵</w:t>
       </w:r>
+    </w:p>
+    <w:p>
+      <w:pPr>
+        <w:ind w:firstLine="480"/>
+        <w:rPr>
+          <w:rFonts w:hint="eastAsia"/>
+        </w:rPr>
+      </w:pPr>
     </w:p>
     <w:tbl>
       <w:tblPr>
@@ -40681,7 +40676,7 @@
       </w:tblGrid>
       <w:tr>
         <w:trPr>
-          <w:trHeight w:val="400"/>
+          <w:trHeight w:val="402"/>
         </w:trPr>
         <w:tc>
           <w:tcPr>
@@ -40716,7 +40711,7 @@
           <w:tcPr>
             <w:tcW w:w="500" w:type="dxa"/>
             <w:tcBorders>
-              <w:top w:val="single" w:sz="8" w:space="0" w:color="auto"/>
+              <w:top w:val="nil"/>
               <w:left w:val="nil"/>
               <w:bottom w:val="nil"/>
               <w:right w:val="nil"/>
@@ -40735,8 +40730,8 @@
                 <w:rFonts w:ascii="微软雅黑 Light" w:eastAsia="微软雅黑 Light" w:hAnsi="微软雅黑 Light" w:cs="宋体"/>
                 <w:color w:val="000000"/>
                 <w:kern w:val="0"/>
-                <w:sz w:val="12"/>
-                <w:szCs w:val="12"/>
+                <w:sz w:val="14"/>
+                <w:szCs w:val="14"/>
               </w:rPr>
             </w:pPr>
             <w:r>
@@ -40744,8 +40739,8 @@
                 <w:rFonts w:ascii="微软雅黑 Light" w:eastAsia="微软雅黑 Light" w:hAnsi="微软雅黑 Light" w:cs="宋体" w:hint="eastAsia"/>
                 <w:color w:val="000000"/>
                 <w:kern w:val="0"/>
-                <w:sz w:val="12"/>
-                <w:szCs w:val="12"/>
+                <w:sz w:val="14"/>
+                <w:szCs w:val="14"/>
               </w:rPr>
               <w:t>沙滩</w:t>
             </w:r>
@@ -40774,8 +40769,8 @@
                 <w:rFonts w:ascii="微软雅黑 Light" w:eastAsia="微软雅黑 Light" w:hAnsi="微软雅黑 Light" w:cs="宋体" w:hint="eastAsia"/>
                 <w:color w:val="000000"/>
                 <w:kern w:val="0"/>
-                <w:sz w:val="12"/>
-                <w:szCs w:val="12"/>
+                <w:sz w:val="14"/>
+                <w:szCs w:val="14"/>
               </w:rPr>
             </w:pPr>
             <w:r>
@@ -40783,8 +40778,8 @@
                 <w:rFonts w:ascii="微软雅黑 Light" w:eastAsia="微软雅黑 Light" w:hAnsi="微软雅黑 Light" w:cs="宋体" w:hint="eastAsia"/>
                 <w:color w:val="000000"/>
                 <w:kern w:val="0"/>
-                <w:sz w:val="12"/>
-                <w:szCs w:val="12"/>
+                <w:sz w:val="14"/>
+                <w:szCs w:val="14"/>
               </w:rPr>
               <w:t>公交</w:t>
             </w:r>
@@ -40813,8 +40808,8 @@
                 <w:rFonts w:ascii="微软雅黑 Light" w:eastAsia="微软雅黑 Light" w:hAnsi="微软雅黑 Light" w:cs="宋体" w:hint="eastAsia"/>
                 <w:color w:val="000000"/>
                 <w:kern w:val="0"/>
-                <w:sz w:val="12"/>
-                <w:szCs w:val="12"/>
+                <w:sz w:val="14"/>
+                <w:szCs w:val="14"/>
               </w:rPr>
             </w:pPr>
             <w:r>
@@ -40822,10 +40817,10 @@
                 <w:rFonts w:ascii="微软雅黑 Light" w:eastAsia="微软雅黑 Light" w:hAnsi="微软雅黑 Light" w:cs="宋体" w:hint="eastAsia"/>
                 <w:color w:val="000000"/>
                 <w:kern w:val="0"/>
-                <w:sz w:val="12"/>
-                <w:szCs w:val="12"/>
-              </w:rPr>
-              <w:t>咖啡    餐馆</w:t>
+                <w:sz w:val="14"/>
+                <w:szCs w:val="14"/>
+              </w:rPr>
+              <w:t>咖啡</w:t>
             </w:r>
           </w:p>
         </w:tc>
@@ -40852,8 +40847,8 @@
                 <w:rFonts w:ascii="微软雅黑 Light" w:eastAsia="微软雅黑 Light" w:hAnsi="微软雅黑 Light" w:cs="宋体" w:hint="eastAsia"/>
                 <w:color w:val="000000"/>
                 <w:kern w:val="0"/>
-                <w:sz w:val="12"/>
-                <w:szCs w:val="12"/>
+                <w:sz w:val="14"/>
+                <w:szCs w:val="14"/>
               </w:rPr>
             </w:pPr>
             <w:r>
@@ -40861,8 +40856,8 @@
                 <w:rFonts w:ascii="微软雅黑 Light" w:eastAsia="微软雅黑 Light" w:hAnsi="微软雅黑 Light" w:cs="宋体" w:hint="eastAsia"/>
                 <w:color w:val="000000"/>
                 <w:kern w:val="0"/>
-                <w:sz w:val="12"/>
-                <w:szCs w:val="12"/>
+                <w:sz w:val="14"/>
+                <w:szCs w:val="14"/>
               </w:rPr>
               <w:t>汽车</w:t>
             </w:r>
@@ -40891,8 +40886,8 @@
                 <w:rFonts w:ascii="微软雅黑 Light" w:eastAsia="微软雅黑 Light" w:hAnsi="微软雅黑 Light" w:cs="宋体" w:hint="eastAsia"/>
                 <w:color w:val="000000"/>
                 <w:kern w:val="0"/>
-                <w:sz w:val="12"/>
-                <w:szCs w:val="12"/>
+                <w:sz w:val="14"/>
+                <w:szCs w:val="14"/>
               </w:rPr>
             </w:pPr>
             <w:r>
@@ -40900,10 +40895,10 @@
                 <w:rFonts w:ascii="微软雅黑 Light" w:eastAsia="微软雅黑 Light" w:hAnsi="微软雅黑 Light" w:cs="宋体" w:hint="eastAsia"/>
                 <w:color w:val="000000"/>
                 <w:kern w:val="0"/>
-                <w:sz w:val="12"/>
-                <w:szCs w:val="12"/>
-              </w:rPr>
-              <w:t>市中心</w:t>
+                <w:sz w:val="14"/>
+                <w:szCs w:val="14"/>
+              </w:rPr>
+              <w:t>市中</w:t>
             </w:r>
           </w:p>
         </w:tc>
@@ -40930,8 +40925,8 @@
                 <w:rFonts w:ascii="微软雅黑 Light" w:eastAsia="微软雅黑 Light" w:hAnsi="微软雅黑 Light" w:cs="宋体" w:hint="eastAsia"/>
                 <w:color w:val="000000"/>
                 <w:kern w:val="0"/>
-                <w:sz w:val="12"/>
-                <w:szCs w:val="12"/>
+                <w:sz w:val="14"/>
+                <w:szCs w:val="14"/>
               </w:rPr>
             </w:pPr>
             <w:r>
@@ -40939,10 +40934,10 @@
                 <w:rFonts w:ascii="微软雅黑 Light" w:eastAsia="微软雅黑 Light" w:hAnsi="微软雅黑 Light" w:cs="宋体" w:hint="eastAsia"/>
                 <w:color w:val="000000"/>
                 <w:kern w:val="0"/>
-                <w:sz w:val="12"/>
-                <w:szCs w:val="12"/>
-              </w:rPr>
-              <w:t>森林    小径</w:t>
+                <w:sz w:val="14"/>
+                <w:szCs w:val="14"/>
+              </w:rPr>
+              <w:t>森林</w:t>
             </w:r>
           </w:p>
         </w:tc>
@@ -40969,8 +40964,8 @@
                 <w:rFonts w:ascii="微软雅黑 Light" w:eastAsia="微软雅黑 Light" w:hAnsi="微软雅黑 Light" w:cs="宋体" w:hint="eastAsia"/>
                 <w:color w:val="000000"/>
                 <w:kern w:val="0"/>
-                <w:sz w:val="12"/>
-                <w:szCs w:val="12"/>
+                <w:sz w:val="14"/>
+                <w:szCs w:val="14"/>
               </w:rPr>
             </w:pPr>
             <w:r>
@@ -40978,10 +40973,10 @@
                 <w:rFonts w:ascii="微软雅黑 Light" w:eastAsia="微软雅黑 Light" w:hAnsi="微软雅黑 Light" w:cs="宋体" w:hint="eastAsia"/>
                 <w:color w:val="000000"/>
                 <w:kern w:val="0"/>
-                <w:sz w:val="12"/>
-                <w:szCs w:val="12"/>
-              </w:rPr>
-              <w:t>杂货铺</w:t>
+                <w:sz w:val="14"/>
+                <w:szCs w:val="14"/>
+              </w:rPr>
+              <w:t>杂货</w:t>
             </w:r>
           </w:p>
         </w:tc>
@@ -41008,8 +41003,8 @@
                 <w:rFonts w:ascii="微软雅黑 Light" w:eastAsia="微软雅黑 Light" w:hAnsi="微软雅黑 Light" w:cs="宋体" w:hint="eastAsia"/>
                 <w:color w:val="000000"/>
                 <w:kern w:val="0"/>
-                <w:sz w:val="12"/>
-                <w:szCs w:val="12"/>
+                <w:sz w:val="14"/>
+                <w:szCs w:val="14"/>
               </w:rPr>
             </w:pPr>
             <w:r>
@@ -41017,8 +41012,8 @@
                 <w:rFonts w:ascii="微软雅黑 Light" w:eastAsia="微软雅黑 Light" w:hAnsi="微软雅黑 Light" w:cs="宋体" w:hint="eastAsia"/>
                 <w:color w:val="000000"/>
                 <w:kern w:val="0"/>
-                <w:sz w:val="12"/>
-                <w:szCs w:val="12"/>
+                <w:sz w:val="14"/>
+                <w:szCs w:val="14"/>
               </w:rPr>
               <w:t>家</w:t>
             </w:r>
@@ -41047,8 +41042,8 @@
                 <w:rFonts w:ascii="微软雅黑 Light" w:eastAsia="微软雅黑 Light" w:hAnsi="微软雅黑 Light" w:cs="宋体" w:hint="eastAsia"/>
                 <w:color w:val="000000"/>
                 <w:kern w:val="0"/>
-                <w:sz w:val="12"/>
-                <w:szCs w:val="12"/>
+                <w:sz w:val="14"/>
+                <w:szCs w:val="14"/>
               </w:rPr>
             </w:pPr>
             <w:r>
@@ -41056,10 +41051,10 @@
                 <w:rFonts w:ascii="微软雅黑 Light" w:eastAsia="微软雅黑 Light" w:hAnsi="微软雅黑 Light" w:cs="宋体" w:hint="eastAsia"/>
                 <w:color w:val="000000"/>
                 <w:kern w:val="0"/>
-                <w:sz w:val="12"/>
-                <w:szCs w:val="12"/>
-              </w:rPr>
-              <w:t>图书馆</w:t>
+                <w:sz w:val="14"/>
+                <w:szCs w:val="14"/>
+              </w:rPr>
+              <w:t>图书</w:t>
             </w:r>
           </w:p>
         </w:tc>
@@ -41086,8 +41081,8 @@
                 <w:rFonts w:ascii="微软雅黑 Light" w:eastAsia="微软雅黑 Light" w:hAnsi="微软雅黑 Light" w:cs="宋体" w:hint="eastAsia"/>
                 <w:color w:val="000000"/>
                 <w:kern w:val="0"/>
-                <w:sz w:val="12"/>
-                <w:szCs w:val="12"/>
+                <w:sz w:val="14"/>
+                <w:szCs w:val="14"/>
               </w:rPr>
             </w:pPr>
             <w:r>
@@ -41095,10 +41090,10 @@
                 <w:rFonts w:ascii="微软雅黑 Light" w:eastAsia="微软雅黑 Light" w:hAnsi="微软雅黑 Light" w:cs="宋体" w:hint="eastAsia"/>
                 <w:color w:val="000000"/>
                 <w:kern w:val="0"/>
-                <w:sz w:val="12"/>
-                <w:szCs w:val="12"/>
-              </w:rPr>
-              <w:t>地铁站</w:t>
+                <w:sz w:val="14"/>
+                <w:szCs w:val="14"/>
+              </w:rPr>
+              <w:t>地铁</w:t>
             </w:r>
           </w:p>
         </w:tc>
@@ -41125,8 +41120,8 @@
                 <w:rFonts w:ascii="微软雅黑 Light" w:eastAsia="微软雅黑 Light" w:hAnsi="微软雅黑 Light" w:cs="宋体" w:hint="eastAsia"/>
                 <w:color w:val="000000"/>
                 <w:kern w:val="0"/>
-                <w:sz w:val="12"/>
-                <w:szCs w:val="12"/>
+                <w:sz w:val="14"/>
+                <w:szCs w:val="14"/>
               </w:rPr>
             </w:pPr>
             <w:r>
@@ -41134,10 +41129,10 @@
                 <w:rFonts w:ascii="微软雅黑 Light" w:eastAsia="微软雅黑 Light" w:hAnsi="微软雅黑 Light" w:cs="宋体" w:hint="eastAsia"/>
                 <w:color w:val="000000"/>
                 <w:kern w:val="0"/>
-                <w:sz w:val="12"/>
-                <w:szCs w:val="12"/>
-              </w:rPr>
-              <w:t>办公室</w:t>
+                <w:sz w:val="14"/>
+                <w:szCs w:val="14"/>
+              </w:rPr>
+              <w:t>办公</w:t>
             </w:r>
           </w:p>
         </w:tc>
@@ -41164,8 +41159,8 @@
                 <w:rFonts w:ascii="微软雅黑 Light" w:eastAsia="微软雅黑 Light" w:hAnsi="微软雅黑 Light" w:cs="宋体" w:hint="eastAsia"/>
                 <w:color w:val="000000"/>
                 <w:kern w:val="0"/>
-                <w:sz w:val="12"/>
-                <w:szCs w:val="12"/>
+                <w:sz w:val="14"/>
+                <w:szCs w:val="14"/>
               </w:rPr>
             </w:pPr>
             <w:r>
@@ -41173,8 +41168,8 @@
                 <w:rFonts w:ascii="微软雅黑 Light" w:eastAsia="微软雅黑 Light" w:hAnsi="微软雅黑 Light" w:cs="宋体" w:hint="eastAsia"/>
                 <w:color w:val="000000"/>
                 <w:kern w:val="0"/>
-                <w:sz w:val="12"/>
-                <w:szCs w:val="12"/>
+                <w:sz w:val="14"/>
+                <w:szCs w:val="14"/>
               </w:rPr>
               <w:t>公园</w:t>
             </w:r>
@@ -41203,8 +41198,8 @@
                 <w:rFonts w:ascii="微软雅黑 Light" w:eastAsia="微软雅黑 Light" w:hAnsi="微软雅黑 Light" w:cs="宋体" w:hint="eastAsia"/>
                 <w:color w:val="000000"/>
                 <w:kern w:val="0"/>
-                <w:sz w:val="12"/>
-                <w:szCs w:val="12"/>
+                <w:sz w:val="14"/>
+                <w:szCs w:val="14"/>
               </w:rPr>
             </w:pPr>
             <w:r>
@@ -41212,8 +41207,8 @@
                 <w:rFonts w:ascii="微软雅黑 Light" w:eastAsia="微软雅黑 Light" w:hAnsi="微软雅黑 Light" w:cs="宋体" w:hint="eastAsia"/>
                 <w:color w:val="000000"/>
                 <w:kern w:val="0"/>
-                <w:sz w:val="12"/>
-                <w:szCs w:val="12"/>
+                <w:sz w:val="14"/>
+                <w:szCs w:val="14"/>
               </w:rPr>
               <w:t>小区</w:t>
             </w:r>
@@ -41242,8 +41237,8 @@
                 <w:rFonts w:ascii="微软雅黑 Light" w:eastAsia="微软雅黑 Light" w:hAnsi="微软雅黑 Light" w:cs="宋体" w:hint="eastAsia"/>
                 <w:color w:val="000000"/>
                 <w:kern w:val="0"/>
-                <w:sz w:val="12"/>
-                <w:szCs w:val="12"/>
+                <w:sz w:val="14"/>
+                <w:szCs w:val="14"/>
               </w:rPr>
             </w:pPr>
             <w:r>
@@ -41251,8 +41246,8 @@
                 <w:rFonts w:ascii="微软雅黑 Light" w:eastAsia="微软雅黑 Light" w:hAnsi="微软雅黑 Light" w:cs="宋体" w:hint="eastAsia"/>
                 <w:color w:val="000000"/>
                 <w:kern w:val="0"/>
-                <w:sz w:val="12"/>
-                <w:szCs w:val="12"/>
+                <w:sz w:val="14"/>
+                <w:szCs w:val="14"/>
               </w:rPr>
               <w:t>火车</w:t>
             </w:r>
@@ -41281,8 +41276,8 @@
                 <w:rFonts w:ascii="微软雅黑 Light" w:eastAsia="微软雅黑 Light" w:hAnsi="微软雅黑 Light" w:cs="宋体" w:hint="eastAsia"/>
                 <w:color w:val="000000"/>
                 <w:kern w:val="0"/>
-                <w:sz w:val="12"/>
-                <w:szCs w:val="12"/>
+                <w:sz w:val="14"/>
+                <w:szCs w:val="14"/>
               </w:rPr>
             </w:pPr>
             <w:r>
@@ -41290,8 +41285,8 @@
                 <w:rFonts w:ascii="微软雅黑 Light" w:eastAsia="微软雅黑 Light" w:hAnsi="微软雅黑 Light" w:cs="宋体" w:hint="eastAsia"/>
                 <w:color w:val="000000"/>
                 <w:kern w:val="0"/>
-                <w:sz w:val="12"/>
-                <w:szCs w:val="12"/>
+                <w:sz w:val="14"/>
+                <w:szCs w:val="14"/>
               </w:rPr>
               <w:t>电车</w:t>
             </w:r>
@@ -41300,7 +41295,7 @@
       </w:tr>
       <w:tr>
         <w:trPr>
-          <w:trHeight w:val="400"/>
+          <w:trHeight w:val="402"/>
         </w:trPr>
         <w:tc>
           <w:tcPr>
@@ -41325,8 +41320,8 @@
                 <w:rFonts w:ascii="微软雅黑 Light" w:eastAsia="微软雅黑 Light" w:hAnsi="微软雅黑 Light" w:cs="宋体" w:hint="eastAsia"/>
                 <w:color w:val="000000"/>
                 <w:kern w:val="0"/>
-                <w:sz w:val="12"/>
-                <w:szCs w:val="12"/>
+                <w:sz w:val="14"/>
+                <w:szCs w:val="14"/>
               </w:rPr>
             </w:pPr>
             <w:r>
@@ -41334,8 +41329,8 @@
                 <w:rFonts w:ascii="微软雅黑 Light" w:eastAsia="微软雅黑 Light" w:hAnsi="微软雅黑 Light" w:cs="宋体" w:hint="eastAsia"/>
                 <w:color w:val="000000"/>
                 <w:kern w:val="0"/>
-                <w:sz w:val="12"/>
-                <w:szCs w:val="12"/>
+                <w:sz w:val="14"/>
+                <w:szCs w:val="14"/>
               </w:rPr>
               <w:t>沙滩</w:t>
             </w:r>
@@ -41944,7 +41939,7 @@
       </w:tr>
       <w:tr>
         <w:trPr>
-          <w:trHeight w:val="400"/>
+          <w:trHeight w:val="402"/>
         </w:trPr>
         <w:tc>
           <w:tcPr>
@@ -41969,8 +41964,8 @@
                 <w:rFonts w:ascii="微软雅黑 Light" w:eastAsia="微软雅黑 Light" w:hAnsi="微软雅黑 Light" w:cs="宋体" w:hint="eastAsia"/>
                 <w:color w:val="000000"/>
                 <w:kern w:val="0"/>
-                <w:sz w:val="12"/>
-                <w:szCs w:val="12"/>
+                <w:sz w:val="14"/>
+                <w:szCs w:val="14"/>
               </w:rPr>
             </w:pPr>
             <w:r>
@@ -41978,8 +41973,8 @@
                 <w:rFonts w:ascii="微软雅黑 Light" w:eastAsia="微软雅黑 Light" w:hAnsi="微软雅黑 Light" w:cs="宋体" w:hint="eastAsia"/>
                 <w:color w:val="000000"/>
                 <w:kern w:val="0"/>
-                <w:sz w:val="12"/>
-                <w:szCs w:val="12"/>
+                <w:sz w:val="14"/>
+                <w:szCs w:val="14"/>
               </w:rPr>
               <w:t>公交</w:t>
             </w:r>
@@ -42588,7 +42583,7 @@
       </w:tr>
       <w:tr>
         <w:trPr>
-          <w:trHeight w:val="400"/>
+          <w:trHeight w:val="402"/>
         </w:trPr>
         <w:tc>
           <w:tcPr>
@@ -42613,8 +42608,8 @@
                 <w:rFonts w:ascii="微软雅黑 Light" w:eastAsia="微软雅黑 Light" w:hAnsi="微软雅黑 Light" w:cs="宋体" w:hint="eastAsia"/>
                 <w:color w:val="000000"/>
                 <w:kern w:val="0"/>
-                <w:sz w:val="12"/>
-                <w:szCs w:val="12"/>
+                <w:sz w:val="14"/>
+                <w:szCs w:val="14"/>
               </w:rPr>
             </w:pPr>
             <w:r>
@@ -42622,10 +42617,10 @@
                 <w:rFonts w:ascii="微软雅黑 Light" w:eastAsia="微软雅黑 Light" w:hAnsi="微软雅黑 Light" w:cs="宋体" w:hint="eastAsia"/>
                 <w:color w:val="000000"/>
                 <w:kern w:val="0"/>
-                <w:sz w:val="12"/>
-                <w:szCs w:val="12"/>
-              </w:rPr>
-              <w:t>咖啡    餐馆</w:t>
+                <w:sz w:val="14"/>
+                <w:szCs w:val="14"/>
+              </w:rPr>
+              <w:t>咖啡</w:t>
             </w:r>
           </w:p>
         </w:tc>
@@ -43232,7 +43227,7 @@
       </w:tr>
       <w:tr>
         <w:trPr>
-          <w:trHeight w:val="400"/>
+          <w:trHeight w:val="402"/>
         </w:trPr>
         <w:tc>
           <w:tcPr>
@@ -43257,8 +43252,8 @@
                 <w:rFonts w:ascii="微软雅黑 Light" w:eastAsia="微软雅黑 Light" w:hAnsi="微软雅黑 Light" w:cs="宋体" w:hint="eastAsia"/>
                 <w:color w:val="000000"/>
                 <w:kern w:val="0"/>
-                <w:sz w:val="12"/>
-                <w:szCs w:val="12"/>
+                <w:sz w:val="14"/>
+                <w:szCs w:val="14"/>
               </w:rPr>
             </w:pPr>
             <w:r>
@@ -43266,8 +43261,8 @@
                 <w:rFonts w:ascii="微软雅黑 Light" w:eastAsia="微软雅黑 Light" w:hAnsi="微软雅黑 Light" w:cs="宋体" w:hint="eastAsia"/>
                 <w:color w:val="000000"/>
                 <w:kern w:val="0"/>
-                <w:sz w:val="12"/>
-                <w:szCs w:val="12"/>
+                <w:sz w:val="14"/>
+                <w:szCs w:val="14"/>
               </w:rPr>
               <w:t>汽车</w:t>
             </w:r>
@@ -43876,7 +43871,7 @@
       </w:tr>
       <w:tr>
         <w:trPr>
-          <w:trHeight w:val="400"/>
+          <w:trHeight w:val="402"/>
         </w:trPr>
         <w:tc>
           <w:tcPr>
@@ -43901,8 +43896,8 @@
                 <w:rFonts w:ascii="微软雅黑 Light" w:eastAsia="微软雅黑 Light" w:hAnsi="微软雅黑 Light" w:cs="宋体" w:hint="eastAsia"/>
                 <w:color w:val="000000"/>
                 <w:kern w:val="0"/>
-                <w:sz w:val="12"/>
-                <w:szCs w:val="12"/>
+                <w:sz w:val="14"/>
+                <w:szCs w:val="14"/>
               </w:rPr>
             </w:pPr>
             <w:r>
@@ -43910,10 +43905,10 @@
                 <w:rFonts w:ascii="微软雅黑 Light" w:eastAsia="微软雅黑 Light" w:hAnsi="微软雅黑 Light" w:cs="宋体" w:hint="eastAsia"/>
                 <w:color w:val="000000"/>
                 <w:kern w:val="0"/>
-                <w:sz w:val="12"/>
-                <w:szCs w:val="12"/>
-              </w:rPr>
-              <w:t>市中心</w:t>
+                <w:sz w:val="14"/>
+                <w:szCs w:val="14"/>
+              </w:rPr>
+              <w:t>市中</w:t>
             </w:r>
           </w:p>
         </w:tc>
@@ -44520,7 +44515,7 @@
       </w:tr>
       <w:tr>
         <w:trPr>
-          <w:trHeight w:val="400"/>
+          <w:trHeight w:val="402"/>
         </w:trPr>
         <w:tc>
           <w:tcPr>
@@ -44545,8 +44540,8 @@
                 <w:rFonts w:ascii="微软雅黑 Light" w:eastAsia="微软雅黑 Light" w:hAnsi="微软雅黑 Light" w:cs="宋体" w:hint="eastAsia"/>
                 <w:color w:val="000000"/>
                 <w:kern w:val="0"/>
-                <w:sz w:val="12"/>
-                <w:szCs w:val="12"/>
+                <w:sz w:val="14"/>
+                <w:szCs w:val="14"/>
               </w:rPr>
             </w:pPr>
             <w:r>
@@ -44554,10 +44549,10 @@
                 <w:rFonts w:ascii="微软雅黑 Light" w:eastAsia="微软雅黑 Light" w:hAnsi="微软雅黑 Light" w:cs="宋体" w:hint="eastAsia"/>
                 <w:color w:val="000000"/>
                 <w:kern w:val="0"/>
-                <w:sz w:val="12"/>
-                <w:szCs w:val="12"/>
-              </w:rPr>
-              <w:t>森林    小径</w:t>
+                <w:sz w:val="14"/>
+                <w:szCs w:val="14"/>
+              </w:rPr>
+              <w:t>森林</w:t>
             </w:r>
           </w:p>
         </w:tc>
@@ -45164,7 +45159,7 @@
       </w:tr>
       <w:tr>
         <w:trPr>
-          <w:trHeight w:val="400"/>
+          <w:trHeight w:val="402"/>
         </w:trPr>
         <w:tc>
           <w:tcPr>
@@ -45189,8 +45184,8 @@
                 <w:rFonts w:ascii="微软雅黑 Light" w:eastAsia="微软雅黑 Light" w:hAnsi="微软雅黑 Light" w:cs="宋体" w:hint="eastAsia"/>
                 <w:color w:val="000000"/>
                 <w:kern w:val="0"/>
-                <w:sz w:val="12"/>
-                <w:szCs w:val="12"/>
+                <w:sz w:val="14"/>
+                <w:szCs w:val="14"/>
               </w:rPr>
             </w:pPr>
             <w:r>
@@ -45198,10 +45193,10 @@
                 <w:rFonts w:ascii="微软雅黑 Light" w:eastAsia="微软雅黑 Light" w:hAnsi="微软雅黑 Light" w:cs="宋体" w:hint="eastAsia"/>
                 <w:color w:val="000000"/>
                 <w:kern w:val="0"/>
-                <w:sz w:val="12"/>
-                <w:szCs w:val="12"/>
-              </w:rPr>
-              <w:t>杂货铺</w:t>
+                <w:sz w:val="14"/>
+                <w:szCs w:val="14"/>
+              </w:rPr>
+              <w:t>杂货</w:t>
             </w:r>
           </w:p>
         </w:tc>
@@ -45808,7 +45803,7 @@
       </w:tr>
       <w:tr>
         <w:trPr>
-          <w:trHeight w:val="400"/>
+          <w:trHeight w:val="402"/>
         </w:trPr>
         <w:tc>
           <w:tcPr>
@@ -45833,8 +45828,8 @@
                 <w:rFonts w:ascii="微软雅黑 Light" w:eastAsia="微软雅黑 Light" w:hAnsi="微软雅黑 Light" w:cs="宋体" w:hint="eastAsia"/>
                 <w:color w:val="000000"/>
                 <w:kern w:val="0"/>
-                <w:sz w:val="12"/>
-                <w:szCs w:val="12"/>
+                <w:sz w:val="14"/>
+                <w:szCs w:val="14"/>
               </w:rPr>
             </w:pPr>
             <w:r>
@@ -45842,8 +45837,8 @@
                 <w:rFonts w:ascii="微软雅黑 Light" w:eastAsia="微软雅黑 Light" w:hAnsi="微软雅黑 Light" w:cs="宋体" w:hint="eastAsia"/>
                 <w:color w:val="000000"/>
                 <w:kern w:val="0"/>
-                <w:sz w:val="12"/>
-                <w:szCs w:val="12"/>
+                <w:sz w:val="14"/>
+                <w:szCs w:val="14"/>
               </w:rPr>
               <w:t>家</w:t>
             </w:r>
@@ -46452,7 +46447,7 @@
       </w:tr>
       <w:tr>
         <w:trPr>
-          <w:trHeight w:val="400"/>
+          <w:trHeight w:val="402"/>
         </w:trPr>
         <w:tc>
           <w:tcPr>
@@ -46477,8 +46472,8 @@
                 <w:rFonts w:ascii="微软雅黑 Light" w:eastAsia="微软雅黑 Light" w:hAnsi="微软雅黑 Light" w:cs="宋体" w:hint="eastAsia"/>
                 <w:color w:val="000000"/>
                 <w:kern w:val="0"/>
-                <w:sz w:val="12"/>
-                <w:szCs w:val="12"/>
+                <w:sz w:val="14"/>
+                <w:szCs w:val="14"/>
               </w:rPr>
             </w:pPr>
             <w:r>
@@ -46486,10 +46481,10 @@
                 <w:rFonts w:ascii="微软雅黑 Light" w:eastAsia="微软雅黑 Light" w:hAnsi="微软雅黑 Light" w:cs="宋体" w:hint="eastAsia"/>
                 <w:color w:val="000000"/>
                 <w:kern w:val="0"/>
-                <w:sz w:val="12"/>
-                <w:szCs w:val="12"/>
-              </w:rPr>
-              <w:t>图书馆</w:t>
+                <w:sz w:val="14"/>
+                <w:szCs w:val="14"/>
+              </w:rPr>
+              <w:t>图书</w:t>
             </w:r>
           </w:p>
         </w:tc>
@@ -47096,7 +47091,7 @@
       </w:tr>
       <w:tr>
         <w:trPr>
-          <w:trHeight w:val="400"/>
+          <w:trHeight w:val="402"/>
         </w:trPr>
         <w:tc>
           <w:tcPr>
@@ -47121,8 +47116,8 @@
                 <w:rFonts w:ascii="微软雅黑 Light" w:eastAsia="微软雅黑 Light" w:hAnsi="微软雅黑 Light" w:cs="宋体" w:hint="eastAsia"/>
                 <w:color w:val="000000"/>
                 <w:kern w:val="0"/>
-                <w:sz w:val="12"/>
-                <w:szCs w:val="12"/>
+                <w:sz w:val="14"/>
+                <w:szCs w:val="14"/>
               </w:rPr>
             </w:pPr>
             <w:r>
@@ -47130,10 +47125,10 @@
                 <w:rFonts w:ascii="微软雅黑 Light" w:eastAsia="微软雅黑 Light" w:hAnsi="微软雅黑 Light" w:cs="宋体" w:hint="eastAsia"/>
                 <w:color w:val="000000"/>
                 <w:kern w:val="0"/>
-                <w:sz w:val="12"/>
-                <w:szCs w:val="12"/>
-              </w:rPr>
-              <w:t>地铁站</w:t>
+                <w:sz w:val="14"/>
+                <w:szCs w:val="14"/>
+              </w:rPr>
+              <w:t>地铁</w:t>
             </w:r>
           </w:p>
         </w:tc>
@@ -47575,8 +47570,6 @@
               </w:rPr>
               <w:t>0</w:t>
             </w:r>
-            <w:bookmarkStart w:id="15" w:name="_GoBack"/>
-            <w:bookmarkEnd w:id="15"/>
           </w:p>
         </w:tc>
         <w:tc>
@@ -47742,7 +47735,7 @@
       </w:tr>
       <w:tr>
         <w:trPr>
-          <w:trHeight w:val="400"/>
+          <w:trHeight w:val="402"/>
         </w:trPr>
         <w:tc>
           <w:tcPr>
@@ -47767,8 +47760,8 @@
                 <w:rFonts w:ascii="微软雅黑 Light" w:eastAsia="微软雅黑 Light" w:hAnsi="微软雅黑 Light" w:cs="宋体" w:hint="eastAsia"/>
                 <w:color w:val="000000"/>
                 <w:kern w:val="0"/>
-                <w:sz w:val="12"/>
-                <w:szCs w:val="12"/>
+                <w:sz w:val="14"/>
+                <w:szCs w:val="14"/>
               </w:rPr>
             </w:pPr>
             <w:r>
@@ -47776,10 +47769,10 @@
                 <w:rFonts w:ascii="微软雅黑 Light" w:eastAsia="微软雅黑 Light" w:hAnsi="微软雅黑 Light" w:cs="宋体" w:hint="eastAsia"/>
                 <w:color w:val="000000"/>
                 <w:kern w:val="0"/>
-                <w:sz w:val="12"/>
-                <w:szCs w:val="12"/>
-              </w:rPr>
-              <w:t>办公室</w:t>
+                <w:sz w:val="14"/>
+                <w:szCs w:val="14"/>
+              </w:rPr>
+              <w:t>办公</w:t>
             </w:r>
           </w:p>
         </w:tc>
@@ -48386,7 +48379,7 @@
       </w:tr>
       <w:tr>
         <w:trPr>
-          <w:trHeight w:val="400"/>
+          <w:trHeight w:val="402"/>
         </w:trPr>
         <w:tc>
           <w:tcPr>
@@ -48411,8 +48404,8 @@
                 <w:rFonts w:ascii="微软雅黑 Light" w:eastAsia="微软雅黑 Light" w:hAnsi="微软雅黑 Light" w:cs="宋体" w:hint="eastAsia"/>
                 <w:color w:val="000000"/>
                 <w:kern w:val="0"/>
-                <w:sz w:val="12"/>
-                <w:szCs w:val="12"/>
+                <w:sz w:val="14"/>
+                <w:szCs w:val="14"/>
               </w:rPr>
             </w:pPr>
             <w:r>
@@ -48420,8 +48413,8 @@
                 <w:rFonts w:ascii="微软雅黑 Light" w:eastAsia="微软雅黑 Light" w:hAnsi="微软雅黑 Light" w:cs="宋体" w:hint="eastAsia"/>
                 <w:color w:val="000000"/>
                 <w:kern w:val="0"/>
-                <w:sz w:val="12"/>
-                <w:szCs w:val="12"/>
+                <w:sz w:val="14"/>
+                <w:szCs w:val="14"/>
               </w:rPr>
               <w:t>公园</w:t>
             </w:r>
@@ -49030,7 +49023,7 @@
       </w:tr>
       <w:tr>
         <w:trPr>
-          <w:trHeight w:val="400"/>
+          <w:trHeight w:val="402"/>
         </w:trPr>
         <w:tc>
           <w:tcPr>
@@ -49055,8 +49048,8 @@
                 <w:rFonts w:ascii="微软雅黑 Light" w:eastAsia="微软雅黑 Light" w:hAnsi="微软雅黑 Light" w:cs="宋体" w:hint="eastAsia"/>
                 <w:color w:val="000000"/>
                 <w:kern w:val="0"/>
-                <w:sz w:val="12"/>
-                <w:szCs w:val="12"/>
+                <w:sz w:val="14"/>
+                <w:szCs w:val="14"/>
               </w:rPr>
             </w:pPr>
             <w:r>
@@ -49064,8 +49057,8 @@
                 <w:rFonts w:ascii="微软雅黑 Light" w:eastAsia="微软雅黑 Light" w:hAnsi="微软雅黑 Light" w:cs="宋体" w:hint="eastAsia"/>
                 <w:color w:val="000000"/>
                 <w:kern w:val="0"/>
-                <w:sz w:val="12"/>
-                <w:szCs w:val="12"/>
+                <w:sz w:val="14"/>
+                <w:szCs w:val="14"/>
               </w:rPr>
               <w:t>小区</w:t>
             </w:r>
@@ -49674,7 +49667,7 @@
       </w:tr>
       <w:tr>
         <w:trPr>
-          <w:trHeight w:val="400"/>
+          <w:trHeight w:val="402"/>
         </w:trPr>
         <w:tc>
           <w:tcPr>
@@ -49699,8 +49692,8 @@
                 <w:rFonts w:ascii="微软雅黑 Light" w:eastAsia="微软雅黑 Light" w:hAnsi="微软雅黑 Light" w:cs="宋体" w:hint="eastAsia"/>
                 <w:color w:val="000000"/>
                 <w:kern w:val="0"/>
-                <w:sz w:val="12"/>
-                <w:szCs w:val="12"/>
+                <w:sz w:val="14"/>
+                <w:szCs w:val="14"/>
               </w:rPr>
             </w:pPr>
             <w:r>
@@ -49708,8 +49701,8 @@
                 <w:rFonts w:ascii="微软雅黑 Light" w:eastAsia="微软雅黑 Light" w:hAnsi="微软雅黑 Light" w:cs="宋体" w:hint="eastAsia"/>
                 <w:color w:val="000000"/>
                 <w:kern w:val="0"/>
-                <w:sz w:val="12"/>
-                <w:szCs w:val="12"/>
+                <w:sz w:val="14"/>
+                <w:szCs w:val="14"/>
               </w:rPr>
               <w:t>火车</w:t>
             </w:r>
@@ -50318,7 +50311,7 @@
       </w:tr>
       <w:tr>
         <w:trPr>
-          <w:trHeight w:val="400"/>
+          <w:trHeight w:val="402"/>
         </w:trPr>
         <w:tc>
           <w:tcPr>
@@ -50343,8 +50336,8 @@
                 <w:rFonts w:ascii="微软雅黑 Light" w:eastAsia="微软雅黑 Light" w:hAnsi="微软雅黑 Light" w:cs="宋体" w:hint="eastAsia"/>
                 <w:color w:val="000000"/>
                 <w:kern w:val="0"/>
-                <w:sz w:val="12"/>
-                <w:szCs w:val="12"/>
+                <w:sz w:val="14"/>
+                <w:szCs w:val="14"/>
               </w:rPr>
             </w:pPr>
             <w:r>
@@ -50352,8 +50345,8 @@
                 <w:rFonts w:ascii="微软雅黑 Light" w:eastAsia="微软雅黑 Light" w:hAnsi="微软雅黑 Light" w:cs="宋体" w:hint="eastAsia"/>
                 <w:color w:val="000000"/>
                 <w:kern w:val="0"/>
-                <w:sz w:val="12"/>
-                <w:szCs w:val="12"/>
+                <w:sz w:val="14"/>
+                <w:szCs w:val="14"/>
               </w:rPr>
               <w:t>电车</w:t>
             </w:r>
@@ -50998,7 +50991,10 @@
         <w:t>3</w:t>
       </w:r>
       <w:r>
-        <w:t>-4</w:t>
+        <w:t>-</w:t>
+      </w:r>
+      <w:r>
+        <w:t>8</w:t>
       </w:r>
       <w:r>
         <w:rPr>
@@ -51139,14 +51135,7 @@
         <w:rPr>
           <w:rFonts w:hint="eastAsia"/>
         </w:rPr>
-        <w:t>的模型更多地依赖于序列</w:t>
-      </w:r>
-      <w:r>
-        <w:rPr>
-          <w:rFonts w:hint="eastAsia"/>
-        </w:rPr>
-        <w:lastRenderedPageBreak/>
-        <w:t>的背景噪声而不是</w:t>
+        <w:t>的模型更多地依赖于序列的背景噪声而不是</w:t>
       </w:r>
       <w:r>
         <w:rPr>
@@ -51164,7 +51153,21 @@
         <w:rPr>
           <w:rFonts w:hint="eastAsia"/>
         </w:rPr>
-        <w:t>此外，由于预处理过程中将双通道音频压缩</w:t>
+        <w:t>此外，由于预处理过程</w:t>
+      </w:r>
+      <w:proofErr w:type="gramStart"/>
+      <w:r>
+        <w:rPr>
+          <w:rFonts w:hint="eastAsia"/>
+        </w:rPr>
+        <w:t>中将双</w:t>
+      </w:r>
+      <w:proofErr w:type="gramEnd"/>
+      <w:r>
+        <w:rPr>
+          <w:rFonts w:hint="eastAsia"/>
+        </w:rPr>
+        <w:t>通道音频压缩</w:t>
       </w:r>
       <w:r>
         <w:rPr>
@@ -51199,7 +51202,21 @@
         <w:rPr>
           <w:rFonts w:hint="eastAsia"/>
         </w:rPr>
-        <w:t>最后，第二章与第三章系统的对比如表</w:t>
+        <w:t>最后，第二章与第三</w:t>
+      </w:r>
+      <w:proofErr w:type="gramStart"/>
+      <w:r>
+        <w:rPr>
+          <w:rFonts w:hint="eastAsia"/>
+        </w:rPr>
+        <w:t>章系统</w:t>
+      </w:r>
+      <w:proofErr w:type="gramEnd"/>
+      <w:r>
+        <w:rPr>
+          <w:rFonts w:hint="eastAsia"/>
+        </w:rPr>
+        <w:t>的对比如表</w:t>
       </w:r>
       <w:r>
         <w:rPr>
@@ -51208,7 +51225,10 @@
         <w:t>3</w:t>
       </w:r>
       <w:r>
-        <w:t>-10</w:t>
+        <w:t>-</w:t>
+      </w:r>
+      <w:r>
+        <w:t>9</w:t>
       </w:r>
       <w:r>
         <w:rPr>
@@ -51226,6 +51246,7 @@
         <w:rPr>
           <w:rFonts w:hint="eastAsia"/>
         </w:rPr>
+        <w:lastRenderedPageBreak/>
         <w:t>表</w:t>
       </w:r>
       <w:r>
@@ -51235,7 +51256,15 @@
         <w:t>3</w:t>
       </w:r>
       <w:r>
-        <w:t xml:space="preserve">-10 </w:t>
+        <w:t>-</w:t>
+      </w:r>
+      <w:r>
+        <w:t>9</w:t>
+      </w:r>
+      <w:bookmarkStart w:id="15" w:name="_GoBack"/>
+      <w:bookmarkEnd w:id="15"/>
+      <w:r>
+        <w:t xml:space="preserve"> </w:t>
       </w:r>
       <w:r>
         <w:rPr>
@@ -54482,6 +54511,14 @@
         <w:t>谢</w:t>
       </w:r>
       <w:bookmarkEnd w:id="19"/>
+    </w:p>
+    <w:p>
+      <w:pPr>
+        <w:ind w:firstLine="480"/>
+        <w:rPr>
+          <w:rFonts w:hint="eastAsia"/>
+        </w:rPr>
+      </w:pPr>
     </w:p>
     <w:sectPr>
       <w:headerReference w:type="even" r:id="rId32"/>
@@ -59070,7 +59107,7 @@
 </file>
 
 <file path=customXml/itemProps2.xml><?xml version="1.0" encoding="utf-8"?>
-<ds:datastoreItem xmlns:ds="http://schemas.openxmlformats.org/officeDocument/2006/customXml" ds:itemID="{CC5705A2-03E5-5146-AD7E-D6F98D774EE6}">
+<ds:datastoreItem xmlns:ds="http://schemas.openxmlformats.org/officeDocument/2006/customXml" ds:itemID="{8730F1CE-6F46-4349-849D-324830C1A1EC}">
   <ds:schemaRefs>
     <ds:schemaRef ds:uri="http://schemas.openxmlformats.org/officeDocument/2006/bibliography"/>
   </ds:schemaRefs>

</xml_diff>